<commit_message>
Criação do documento casos_de_teste_2
</commit_message>
<xml_diff>
--- a/Docs/Sprint 2      Entrega 04-12/Sprint Backlog 2/sprint_backlog_2.docx
+++ b/Docs/Sprint 2      Entrega 04-12/Sprint Backlog 2/sprint_backlog_2.docx
@@ -47,23 +47,59 @@
           <w:b w:val="0"/>
           <w:sz w:val="96"/>
           <w:szCs w:val="96"/>
-          <w:lang w:val="en-US"/>
-        </w:rPr>
-      </w:pPr>
+        </w:rPr>
+      </w:pPr>
+      <w:proofErr w:type="spellStart"/>
       <w:r>
         <w:rPr>
           <w:b w:val="0"/>
           <w:sz w:val="96"/>
           <w:szCs w:val="96"/>
-          <w:lang w:val="en-US"/>
-        </w:rPr>
-        <w:t>Sprint Backlog 2</w:t>
-      </w:r>
+        </w:rPr>
+        <w:t>Sprint</w:t>
+      </w:r>
+      <w:proofErr w:type="spellEnd"/>
+      <w:r>
+        <w:rPr>
+          <w:b w:val="0"/>
+          <w:sz w:val="96"/>
+          <w:szCs w:val="96"/>
+        </w:rPr>
+        <w:t xml:space="preserve"> </w:t>
+      </w:r>
+      <w:proofErr w:type="spellStart"/>
+      <w:r>
+        <w:rPr>
+          <w:b w:val="0"/>
+          <w:sz w:val="96"/>
+          <w:szCs w:val="96"/>
+        </w:rPr>
+        <w:t>Backlog</w:t>
+      </w:r>
+      <w:proofErr w:type="spellEnd"/>
+      <w:r>
+        <w:rPr>
+          <w:b w:val="0"/>
+          <w:sz w:val="96"/>
+          <w:szCs w:val="96"/>
+        </w:rPr>
+        <w:t xml:space="preserve"> </w:t>
+      </w:r>
+      <w:proofErr w:type="gramStart"/>
+      <w:r>
+        <w:rPr>
+          <w:b w:val="0"/>
+          <w:sz w:val="96"/>
+          <w:szCs w:val="96"/>
+        </w:rPr>
+        <w:t>2</w:t>
+      </w:r>
+      <w:proofErr w:type="gramEnd"/>
     </w:p>
     <w:p>
       <w:pPr>
         <w:rPr>
-          <w:lang w:val="en-US" w:eastAsia="en-US"/>
+          <w:lang w:eastAsia="en-US"/>
         </w:rPr>
       </w:pPr>
     </w:p>
@@ -133,84 +169,84 @@
     <w:p>
       <w:pPr>
         <w:rPr>
-          <w:lang w:val="en-US" w:eastAsia="en-US"/>
+          <w:lang w:eastAsia="en-US"/>
         </w:rPr>
       </w:pPr>
     </w:p>
     <w:p>
       <w:pPr>
         <w:rPr>
-          <w:lang w:val="en-US" w:eastAsia="en-US"/>
+          <w:lang w:eastAsia="en-US"/>
         </w:rPr>
       </w:pPr>
     </w:p>
     <w:p>
       <w:pPr>
         <w:rPr>
-          <w:lang w:val="en-US" w:eastAsia="en-US"/>
+          <w:lang w:eastAsia="en-US"/>
         </w:rPr>
       </w:pPr>
     </w:p>
     <w:p>
       <w:pPr>
         <w:rPr>
-          <w:lang w:val="en-US" w:eastAsia="en-US"/>
+          <w:lang w:eastAsia="en-US"/>
         </w:rPr>
       </w:pPr>
     </w:p>
     <w:p>
       <w:pPr>
         <w:rPr>
-          <w:lang w:val="en-US" w:eastAsia="en-US"/>
+          <w:lang w:eastAsia="en-US"/>
         </w:rPr>
       </w:pPr>
     </w:p>
     <w:p>
       <w:pPr>
         <w:rPr>
-          <w:lang w:val="en-US" w:eastAsia="en-US"/>
+          <w:lang w:eastAsia="en-US"/>
         </w:rPr>
       </w:pPr>
     </w:p>
     <w:p>
       <w:pPr>
         <w:rPr>
-          <w:lang w:val="en-US" w:eastAsia="en-US"/>
+          <w:lang w:eastAsia="en-US"/>
         </w:rPr>
       </w:pPr>
     </w:p>
     <w:p>
       <w:pPr>
         <w:rPr>
-          <w:lang w:val="en-US" w:eastAsia="en-US"/>
+          <w:lang w:eastAsia="en-US"/>
         </w:rPr>
       </w:pPr>
     </w:p>
     <w:p>
       <w:pPr>
         <w:rPr>
-          <w:lang w:val="en-US" w:eastAsia="en-US"/>
+          <w:lang w:eastAsia="en-US"/>
         </w:rPr>
       </w:pPr>
     </w:p>
     <w:p>
       <w:pPr>
         <w:rPr>
-          <w:lang w:val="en-US" w:eastAsia="en-US"/>
+          <w:lang w:eastAsia="en-US"/>
         </w:rPr>
       </w:pPr>
     </w:p>
     <w:p>
       <w:pPr>
         <w:rPr>
-          <w:lang w:val="en-US" w:eastAsia="en-US"/>
+          <w:lang w:eastAsia="en-US"/>
         </w:rPr>
       </w:pPr>
     </w:p>
     <w:p>
       <w:pPr>
         <w:rPr>
-          <w:lang w:val="en-US" w:eastAsia="en-US"/>
+          <w:lang w:eastAsia="en-US"/>
         </w:rPr>
       </w:pPr>
     </w:p>
@@ -219,9 +255,6 @@
         <w:pStyle w:val="titulo"/>
         <w:spacing w:before="120"/>
         <w:jc w:val="both"/>
-        <w:rPr>
-          <w:lang w:val="en-US"/>
-        </w:rPr>
       </w:pPr>
     </w:p>
     <w:sdt>
@@ -1697,7 +1730,13 @@
         <w:t xml:space="preserve"> </w:t>
       </w:r>
       <w:r>
-        <w:t>disponibilizado inicialmente ao corretor.</w:t>
+        <w:t xml:space="preserve">disponibilizado </w:t>
+      </w:r>
+      <w:r>
+        <w:t>de forma final</w:t>
+      </w:r>
+      <w:r>
+        <w:t xml:space="preserve"> ao corretor.</w:t>
       </w:r>
       <w:bookmarkEnd w:id="7"/>
     </w:p>
@@ -1748,7 +1787,7 @@
       </w:r>
       <w:proofErr w:type="gramEnd"/>
       <w:r>
-        <w:t>, elencando os casos de uso envolvidos e seus respectivos requisitos funcionais.</w:t>
+        <w:t xml:space="preserve"> e possíveis restrições que possam existir em seu desenvolvimento.</w:t>
       </w:r>
     </w:p>
     <w:p>
@@ -2715,7 +2754,7 @@
               <w:rFonts w:eastAsiaTheme="majorEastAsia"/>
               <w:noProof/>
             </w:rPr>
-            <w:t>2</w:t>
+            <w:t>4</w:t>
           </w:r>
           <w:r>
             <w:rPr>
@@ -5927,7 +5966,7 @@
 </file>
 
 <file path=customXml/itemProps1.xml><?xml version="1.0" encoding="utf-8"?>
-<ds:datastoreItem xmlns:ds="http://schemas.openxmlformats.org/officeDocument/2006/customXml" ds:itemID="{428FBC95-3EEF-4E8B-8523-EDC65155E520}">
+<ds:datastoreItem xmlns:ds="http://schemas.openxmlformats.org/officeDocument/2006/customXml" ds:itemID="{F738D2DE-ECBD-4C30-95D9-6C671AAC010C}">
   <ds:schemaRefs>
     <ds:schemaRef ds:uri="http://schemas.openxmlformats.org/officeDocument/2006/bibliography"/>
   </ds:schemaRefs>

</xml_diff>